<commit_message>
version word du papier 3
</commit_message>
<xml_diff>
--- a/paper.docx
+++ b/paper.docx
@@ -12,86 +12,7 @@
         <w:rPr>
           <w:b/>
         </w:rPr>
-        <w:t>Hello</w:t>
-      </w:r>
-      <w:r>
-        <w:rPr>
-          <w:b/>
-        </w:rPr>
-        <w:t>dsldksld</w:t>
-      </w:r>
-    </w:p>
-    <w:p>
-      <w:pPr>
-        <w:rPr>
-          <w:b/>
-        </w:rPr>
-      </w:pPr>
-    </w:p>
-    <w:p>
-      <w:pPr>
-        <w:rPr>
-          <w:b/>
-        </w:rPr>
-      </w:pPr>
-    </w:p>
-    <w:p>
-      <w:pPr>
-        <w:rPr>
-          <w:b/>
-        </w:rPr>
-      </w:pPr>
-      <w:r>
-        <w:rPr>
-          <w:b/>
-        </w:rPr>
-        <w:t>dskdlks;ld</w:t>
-      </w:r>
-    </w:p>
-    <w:p>
-      <w:pPr>
-        <w:rPr>
-          <w:b/>
-        </w:rPr>
-      </w:pPr>
-    </w:p>
-    <w:p>
-      <w:pPr>
-        <w:rPr>
-          <w:b/>
-        </w:rPr>
-      </w:pPr>
-      <w:r>
-        <w:rPr>
-          <w:b/>
-        </w:rPr>
-        <w:t>ffd</w:t>
-      </w:r>
-    </w:p>
-    <w:p>
-      <w:pPr>
-        <w:rPr>
-          <w:b/>
-        </w:rPr>
-      </w:pPr>
-      <w:r>
-        <w:rPr>
-          <w:b/>
-        </w:rPr>
-        <w:t>f</w:t>
-      </w:r>
-    </w:p>
-    <w:p>
-      <w:pPr>
-        <w:rPr>
-          <w:b/>
-        </w:rPr>
-      </w:pPr>
-      <w:r>
-        <w:rPr>
-          <w:b/>
-        </w:rPr>
-        <w:t>d</w:t>
+        <w:t>Nouvelle version</w:t>
       </w:r>
     </w:p>
     <w:p>

</xml_diff>